<commit_message>
i added more test cases here!!!
</commit_message>
<xml_diff>
--- a/readme.docx
+++ b/readme.docx
@@ -38,69 +38,477 @@
         <w:t xml:space="preserve"> </w:t>
       </w:r>
       <w:r>
-        <w:t xml:space="preserve">listen port </w:t>
-      </w:r>
-      <w:r>
+        <w:t>listen port 7</w:t>
+      </w:r>
+      <w:r>
+        <w:t>,</w:t>
+      </w:r>
+      <w:r>
+        <w:t xml:space="preserve"> </w:t>
+      </w:r>
+      <w:r>
+        <w:t>send a message to prog2.c (port 6)</w:t>
+      </w:r>
+    </w:p>
+    <w:p>
+      <w:r>
+        <w:t>Prog4.c:</w:t>
+      </w:r>
+      <w:r>
+        <w:t xml:space="preserve"> </w:t>
+      </w:r>
+      <w:r>
+        <w:t>listen port 8</w:t>
+      </w:r>
+      <w:r>
+        <w:t>,</w:t>
+      </w:r>
+      <w:r>
+        <w:t xml:space="preserve"> </w:t>
+      </w:r>
+      <w:r>
+        <w:t>send a message to prog2.c (port 6)</w:t>
+      </w:r>
+    </w:p>
+    <w:p>
+      <w:r>
+        <w:t>Prog5.c:</w:t>
+      </w:r>
+      <w:r>
+        <w:t xml:space="preserve"> </w:t>
+      </w:r>
+      <w:r>
+        <w:t>listen port 9</w:t>
+      </w:r>
+      <w:r>
+        <w:t>,</w:t>
+      </w:r>
+      <w:r>
+        <w:t xml:space="preserve"> </w:t>
+      </w:r>
+      <w:r>
+        <w:t>send a message to prog2.c (port 6)</w:t>
+      </w:r>
+    </w:p>
+    <w:p/>
+    <w:p>
+      <w:r>
+        <w:t>P</w:t>
+      </w:r>
+      <w:r>
+        <w:rPr>
+          <w:rFonts w:hint="eastAsia"/>
+        </w:rPr>
+        <w:t>rog</w:t>
+      </w:r>
+      <w:r>
+        <w:t>1</w:t>
+      </w:r>
+      <w:r>
+        <w:rPr>
+          <w:rFonts w:hint="eastAsia"/>
+        </w:rPr>
+        <w:t>1</w:t>
+      </w:r>
+      <w:r>
+        <w:t>.c: listen port 5, send a message to prog</w:t>
+      </w:r>
+      <w:r>
+        <w:rPr>
+          <w:rFonts w:hint="eastAsia"/>
+        </w:rPr>
+        <w:t>1</w:t>
+      </w:r>
+      <w:r>
+        <w:t>2.c (port 6)</w:t>
+      </w:r>
+    </w:p>
+    <w:p>
+      <w:r>
+        <w:t>Prog</w:t>
+      </w:r>
+      <w:r>
+        <w:rPr>
+          <w:rFonts w:hint="eastAsia"/>
+        </w:rPr>
+        <w:t>1</w:t>
+      </w:r>
+      <w:r>
+        <w:t>2.c: listen port 6, send a message to prog</w:t>
+      </w:r>
+      <w:r>
+        <w:rPr>
+          <w:rFonts w:hint="eastAsia"/>
+        </w:rPr>
+        <w:t>1</w:t>
+      </w:r>
+      <w:r>
+        <w:rPr>
+          <w:rFonts w:hint="eastAsia"/>
+        </w:rPr>
+        <w:t>1</w:t>
+      </w:r>
+      <w:r>
+        <w:t xml:space="preserve">.c (port </w:t>
+      </w:r>
+      <w:r>
+        <w:rPr>
+          <w:rFonts w:hint="eastAsia"/>
+        </w:rPr>
+        <w:t>5</w:t>
+      </w:r>
+      <w:r>
+        <w:t>)</w:t>
+      </w:r>
+    </w:p>
+    <w:p>
+      <w:r>
+        <w:t>Prog</w:t>
+      </w:r>
+      <w:r>
+        <w:rPr>
+          <w:rFonts w:hint="eastAsia"/>
+        </w:rPr>
+        <w:t>1</w:t>
+      </w:r>
+      <w:r>
+        <w:t>3.c:</w:t>
+      </w:r>
+      <w:r>
+        <w:t xml:space="preserve"> </w:t>
+      </w:r>
+      <w:r>
+        <w:t>listen port 7,</w:t>
+      </w:r>
+      <w:r>
+        <w:t xml:space="preserve"> </w:t>
+      </w:r>
+      <w:r>
+        <w:t>send a message to prog</w:t>
+      </w:r>
+      <w:r>
+        <w:rPr>
+          <w:rFonts w:hint="eastAsia"/>
+        </w:rPr>
+        <w:t>14</w:t>
+      </w:r>
+      <w:r>
+        <w:t xml:space="preserve">.c (port </w:t>
+      </w:r>
+      <w:r>
+        <w:rPr>
+          <w:rFonts w:hint="eastAsia"/>
+        </w:rPr>
+        <w:t>8</w:t>
+      </w:r>
+      <w:r>
+        <w:t>)</w:t>
+      </w:r>
+    </w:p>
+    <w:p>
+      <w:r>
+        <w:t>Prog</w:t>
+      </w:r>
+      <w:r>
+        <w:rPr>
+          <w:rFonts w:hint="eastAsia"/>
+        </w:rPr>
+        <w:t>1</w:t>
+      </w:r>
+      <w:r>
+        <w:t>4.c:</w:t>
+      </w:r>
+      <w:r>
+        <w:t xml:space="preserve"> </w:t>
+      </w:r>
+      <w:r>
+        <w:t>listen port 8,</w:t>
+      </w:r>
+      <w:r>
+        <w:t xml:space="preserve"> </w:t>
+      </w:r>
+      <w:r>
+        <w:t>send a message to prog</w:t>
+      </w:r>
+      <w:r>
+        <w:rPr>
+          <w:rFonts w:hint="eastAsia"/>
+        </w:rPr>
+        <w:t>13</w:t>
+      </w:r>
+      <w:r>
+        <w:t xml:space="preserve">.c (port </w:t>
+      </w:r>
+      <w:r>
+        <w:rPr>
+          <w:rFonts w:hint="eastAsia"/>
+        </w:rPr>
         <w:t>7</w:t>
       </w:r>
       <w:r>
-        <w:t>,</w:t>
+        <w:t>)</w:t>
+      </w:r>
+    </w:p>
+    <w:p/>
+    <w:p>
+      <w:r>
+        <w:t>P</w:t>
+      </w:r>
+      <w:r>
+        <w:rPr>
+          <w:rFonts w:hint="eastAsia"/>
+        </w:rPr>
+        <w:t>rog</w:t>
+      </w:r>
+      <w:r>
+        <w:rPr>
+          <w:rFonts w:hint="eastAsia"/>
+        </w:rPr>
+        <w:t>2</w:t>
+      </w:r>
+      <w:r>
+        <w:rPr>
+          <w:rFonts w:hint="eastAsia"/>
+        </w:rPr>
+        <w:t>1</w:t>
+      </w:r>
+      <w:r>
+        <w:t>.c: listen port 5, send a message to prog</w:t>
+      </w:r>
+      <w:r>
+        <w:rPr>
+          <w:rFonts w:hint="eastAsia"/>
+        </w:rPr>
+        <w:t>1</w:t>
+      </w:r>
+      <w:r>
+        <w:t>2.c (port 6)</w:t>
+      </w:r>
+    </w:p>
+    <w:p>
+      <w:pPr>
+        <w:ind w:left="2160"/>
+      </w:pPr>
+      <w:r>
+        <w:t>send a message to prog</w:t>
+      </w:r>
+      <w:r>
+        <w:rPr>
+          <w:rFonts w:hint="eastAsia"/>
+        </w:rPr>
+        <w:t>1</w:t>
+      </w:r>
+      <w:r>
+        <w:rPr>
+          <w:rFonts w:hint="eastAsia"/>
+        </w:rPr>
+        <w:t>3</w:t>
+      </w:r>
+      <w:r>
+        <w:t xml:space="preserve">.c (port </w:t>
+      </w:r>
+      <w:r>
+        <w:rPr>
+          <w:rFonts w:hint="eastAsia"/>
+        </w:rPr>
+        <w:t>7</w:t>
+      </w:r>
+      <w:r>
+        <w:t>)</w:t>
+      </w:r>
+    </w:p>
+    <w:p>
+      <w:pPr>
+        <w:ind w:left="2160"/>
+      </w:pPr>
+      <w:r>
+        <w:t>send a message to prog</w:t>
+      </w:r>
+      <w:r>
+        <w:rPr>
+          <w:rFonts w:hint="eastAsia"/>
+        </w:rPr>
+        <w:t>1</w:t>
+      </w:r>
+      <w:r>
+        <w:rPr>
+          <w:rFonts w:hint="eastAsia"/>
+        </w:rPr>
+        <w:t>4</w:t>
+      </w:r>
+      <w:r>
+        <w:t xml:space="preserve">.c (port </w:t>
+      </w:r>
+      <w:r>
+        <w:rPr>
+          <w:rFonts w:hint="eastAsia"/>
+        </w:rPr>
+        <w:t>8</w:t>
+      </w:r>
+      <w:r>
+        <w:t>)</w:t>
+      </w:r>
+    </w:p>
+    <w:p>
+      <w:r>
+        <w:t>Prog</w:t>
+      </w:r>
+      <w:r>
+        <w:rPr>
+          <w:rFonts w:hint="eastAsia"/>
+        </w:rPr>
+        <w:t>2</w:t>
+      </w:r>
+      <w:r>
+        <w:t>2.c: listen port 6</w:t>
+      </w:r>
+    </w:p>
+    <w:p>
+      <w:r>
+        <w:t>Prog</w:t>
+      </w:r>
+      <w:r>
+        <w:rPr>
+          <w:rFonts w:hint="eastAsia"/>
+        </w:rPr>
+        <w:t>2</w:t>
+      </w:r>
+      <w:r>
+        <w:t>3.c:</w:t>
       </w:r>
       <w:r>
         <w:t xml:space="preserve"> </w:t>
       </w:r>
       <w:r>
-        <w:t>send a message to prog2.c (port 6)</w:t>
-      </w:r>
-    </w:p>
-    <w:p>
-      <w:r>
-        <w:t>Prog4.c:</w:t>
+        <w:t>listen port 7</w:t>
+      </w:r>
+    </w:p>
+    <w:p>
+      <w:r>
+        <w:t>Prog</w:t>
+      </w:r>
+      <w:r>
+        <w:rPr>
+          <w:rFonts w:hint="eastAsia"/>
+        </w:rPr>
+        <w:t>2</w:t>
+      </w:r>
+      <w:r>
+        <w:t>4.c:</w:t>
       </w:r>
       <w:r>
         <w:t xml:space="preserve"> </w:t>
       </w:r>
       <w:r>
-        <w:t xml:space="preserve">listen port </w:t>
-      </w:r>
-      <w:r>
-        <w:t>8</w:t>
-      </w:r>
-      <w:r>
-        <w:t>,</w:t>
-      </w:r>
-      <w:r>
-        <w:t xml:space="preserve"> </w:t>
-      </w:r>
-      <w:r>
-        <w:t>send a message to prog2.c (port 6)</w:t>
-      </w:r>
-    </w:p>
-    <w:p>
-      <w:r>
-        <w:t>Prog5.c:</w:t>
-      </w:r>
-      <w:r>
-        <w:t xml:space="preserve"> </w:t>
-      </w:r>
-      <w:r>
-        <w:t xml:space="preserve">listen port </w:t>
-      </w:r>
-      <w:r>
-        <w:t>9</w:t>
-      </w:r>
-      <w:r>
-        <w:t>,</w:t>
-      </w:r>
-      <w:r>
-        <w:t xml:space="preserve"> </w:t>
-      </w:r>
-      <w:r>
-        <w:t>send a message to prog2.c (port 6)</w:t>
+        <w:t>listen port 8</w:t>
+      </w:r>
+    </w:p>
+    <w:p/>
+    <w:p/>
+    <w:p>
+      <w:r>
+        <w:t>C</w:t>
+      </w:r>
+      <w:r>
+        <w:rPr>
+          <w:rFonts w:hint="eastAsia"/>
+        </w:rPr>
+        <w:t>ommand</w:t>
+      </w:r>
+      <w:r>
+        <w:t>:</w:t>
+      </w:r>
+    </w:p>
+    <w:p>
+      <w:r>
+        <w:t>make clean&amp;&amp;make depend&amp;&amp;make&amp;</w:t>
+      </w:r>
+      <w:proofErr w:type="gramStart"/>
+      <w:r>
+        <w:t>&amp;./</w:t>
+      </w:r>
+      <w:proofErr w:type="gramEnd"/>
+      <w:r>
+        <w:t>nachos -x ../test/prog1 -x ../test/prog2 -x ../test/prog3 -x ../test/prog4 -x ../test/prog5</w:t>
+      </w:r>
+    </w:p>
+    <w:p>
+      <w:r>
+        <w:t>make clean&amp;&amp;make depend&amp;&amp;make&amp;</w:t>
+      </w:r>
+      <w:proofErr w:type="gramStart"/>
+      <w:r>
+        <w:t>&amp;./</w:t>
+      </w:r>
+      <w:proofErr w:type="gramEnd"/>
+      <w:r>
+        <w:t>nachos -x ../test/prog</w:t>
+      </w:r>
+      <w:r>
+        <w:t>1</w:t>
+      </w:r>
+      <w:r>
+        <w:t>1 -x ../test/prog</w:t>
+      </w:r>
+      <w:r>
+        <w:t>1</w:t>
+      </w:r>
+      <w:r>
+        <w:t>2 -x ../test/prog</w:t>
+      </w:r>
+      <w:r>
+        <w:t>1</w:t>
+      </w:r>
+      <w:r>
+        <w:t>3 -x ../test/prog</w:t>
+      </w:r>
+      <w:r>
+        <w:t>1</w:t>
+      </w:r>
+      <w:r>
+        <w:t xml:space="preserve">4 </w:t>
+      </w:r>
+    </w:p>
+    <w:p>
+      <w:r>
+        <w:t>make clean&amp;&amp;make depend&amp;&amp;make&amp;</w:t>
+      </w:r>
+      <w:proofErr w:type="gramStart"/>
+      <w:r>
+        <w:t>&amp;./</w:t>
+      </w:r>
+      <w:proofErr w:type="gramEnd"/>
+      <w:r>
+        <w:t>nachos -x ../test/prog</w:t>
+      </w:r>
+      <w:r>
+        <w:t>2</w:t>
       </w:r>
       <w:bookmarkStart w:id="0" w:name="_GoBack"/>
       <w:bookmarkEnd w:id="0"/>
-    </w:p>
+      <w:r>
+        <w:t>1 -x ../test/prog</w:t>
+      </w:r>
+      <w:r>
+        <w:t>2</w:t>
+      </w:r>
+      <w:r>
+        <w:t>2 -x ../test/prog</w:t>
+      </w:r>
+      <w:r>
+        <w:t>2</w:t>
+      </w:r>
+      <w:r>
+        <w:t>3 -x ../test/prog</w:t>
+      </w:r>
+      <w:r>
+        <w:t>2</w:t>
+      </w:r>
+      <w:r>
+        <w:t xml:space="preserve">4 </w:t>
+      </w:r>
+    </w:p>
+    <w:p/>
     <w:p/>
     <w:sectPr>
       <w:pgSz w:w="12240" w:h="15840"/>
@@ -235,6 +643,7 @@
     <w:lsdException w:name="HTML Sample" w:semiHidden="1" w:unhideWhenUsed="1"/>
     <w:lsdException w:name="HTML Typewriter" w:semiHidden="1" w:unhideWhenUsed="1"/>
     <w:lsdException w:name="HTML Variable" w:semiHidden="1" w:unhideWhenUsed="1"/>
+    <w:lsdException w:name="Normal Table" w:semiHidden="1" w:unhideWhenUsed="1"/>
     <w:lsdException w:name="annotation subject" w:semiHidden="1" w:unhideWhenUsed="1"/>
     <w:lsdException w:name="No List" w:semiHidden="1" w:unhideWhenUsed="1"/>
     <w:lsdException w:name="Outline List 1" w:semiHidden="1" w:unhideWhenUsed="1"/>
@@ -278,8 +687,10 @@
     <w:lsdException w:name="Table Elegant" w:semiHidden="1" w:unhideWhenUsed="1"/>
     <w:lsdException w:name="Table Professional" w:semiHidden="1" w:unhideWhenUsed="1"/>
     <w:lsdException w:name="Table Subtle 1" w:semiHidden="1" w:unhideWhenUsed="1"/>
+    <w:lsdException w:name="Table Subtle 2" w:semiHidden="1" w:unhideWhenUsed="1"/>
     <w:lsdException w:name="Table Web 1" w:semiHidden="1" w:unhideWhenUsed="1"/>
     <w:lsdException w:name="Table Web 2" w:semiHidden="1" w:unhideWhenUsed="1"/>
+    <w:lsdException w:name="Table Web 3" w:semiHidden="1" w:unhideWhenUsed="1"/>
     <w:lsdException w:name="Balloon Text" w:semiHidden="1" w:unhideWhenUsed="1"/>
     <w:lsdException w:name="Table Grid" w:uiPriority="39"/>
     <w:lsdException w:name="Table Theme" w:semiHidden="1" w:unhideWhenUsed="1"/>

</xml_diff>